<commit_message>
Fixing CAD and adding outer PID
</commit_message>
<xml_diff>
--- a/Self Balancing Robot Report.docx
+++ b/Self Balancing Robot Report.docx
@@ -217,6 +217,61 @@
           </wp:inline>
         </w:drawing>
       </w:r>
+      <w:r>
+        <w:rPr>
+          <w:noProof/>
+        </w:rPr>
+        <w:drawing>
+          <wp:inline distT="0" distB="0" distL="0" distR="0">
+            <wp:extent cx="2606040" cy="3383280"/>
+            <wp:effectExtent l="0" t="0" r="3810" b="7620"/>
+            <wp:docPr id="3" name="Picture 3" descr="https://i.stack.imgur.com/mszPX.png"/>
+            <wp:cNvGraphicFramePr>
+              <a:graphicFrameLocks xmlns:a="http://schemas.openxmlformats.org/drawingml/2006/main" noChangeAspect="1"/>
+            </wp:cNvGraphicFramePr>
+            <a:graphic xmlns:a="http://schemas.openxmlformats.org/drawingml/2006/main">
+              <a:graphicData uri="http://schemas.openxmlformats.org/drawingml/2006/picture">
+                <pic:pic xmlns:pic="http://schemas.openxmlformats.org/drawingml/2006/picture">
+                  <pic:nvPicPr>
+                    <pic:cNvPr id="0" name="Picture 1" descr="https://i.stack.imgur.com/mszPX.png"/>
+                    <pic:cNvPicPr>
+                      <a:picLocks noChangeAspect="1" noChangeArrowheads="1"/>
+                    </pic:cNvPicPr>
+                  </pic:nvPicPr>
+                  <pic:blipFill>
+                    <a:blip r:embed="rId6">
+                      <a:extLst>
+                        <a:ext uri="{28A0092B-C50C-407E-A947-70E740481C1C}">
+                          <a14:useLocalDpi xmlns:a14="http://schemas.microsoft.com/office/drawing/2010/main" val="0"/>
+                        </a:ext>
+                      </a:extLst>
+                    </a:blip>
+                    <a:srcRect/>
+                    <a:stretch>
+                      <a:fillRect/>
+                    </a:stretch>
+                  </pic:blipFill>
+                  <pic:spPr bwMode="auto">
+                    <a:xfrm>
+                      <a:off x="0" y="0"/>
+                      <a:ext cx="2606040" cy="3383280"/>
+                    </a:xfrm>
+                    <a:prstGeom prst="rect">
+                      <a:avLst/>
+                    </a:prstGeom>
+                    <a:noFill/>
+                    <a:ln>
+                      <a:noFill/>
+                    </a:ln>
+                  </pic:spPr>
+                </pic:pic>
+              </a:graphicData>
+            </a:graphic>
+          </wp:inline>
+        </w:drawing>
+      </w:r>
+      <w:bookmarkStart w:id="0" w:name="_GoBack"/>
+      <w:bookmarkEnd w:id="0"/>
     </w:p>
     <w:p>
       <w:r>
@@ -237,13 +292,7 @@
         </w:rPr>
       </w:pPr>
       <w:r>
-        <w:t>The Segway personal transporter, shown in Figure 1.4, is a device that transports one person at relatively low speeds. The low-speed (limited to approximately 12 mph) operation combined with its electric propulsion system makes the Segway a candidate for providing short-distance transportation on city streets, sidewalks, and inside buildings. When a Segway is in use, the device is driven by two wheels that are placed side-by-side, rathe</w:t>
-      </w:r>
-      <w:r>
-        <w:t>r than the standard in-line confi</w:t>
-      </w:r>
-      <w:r>
-        <w:t xml:space="preserve">guration of a bicycle or a motorcycle. When the operator leans forward, the wheels turn in unison in the same direction to provide forward motion. </w:t>
+        <w:t xml:space="preserve">The Segway personal transporter, shown in Figure 1.4, is a device that transports one person at relatively low speeds. The low-speed (limited to approximately 12 mph) operation combined with its electric propulsion system makes the Segway a candidate for providing short-distance transportation on city streets, sidewalks, and inside buildings. When a Segway is in use, the device is driven by two wheels that are placed side-by-side, rather than the standard in-line configuration of a bicycle or a motorcycle. When the operator leans forward, the wheels turn in unison in the same direction to provide forward motion. </w:t>
       </w:r>
       <w:proofErr w:type="gramStart"/>
       <w:r>
@@ -267,13 +316,7 @@
       </w:r>
       <w:proofErr w:type="gramEnd"/>
       <w:r>
-        <w:t xml:space="preserve"> turn, the wheels rotate at unequal speeds causing the system to travel in an arc. If the system is not translating forward or backward, then the wheels can rotate in opposite directions to turn the machine in place. G</w:t>
-      </w:r>
-      <w:r>
-        <w:t>iven the side-by-side wheel confi</w:t>
-      </w:r>
-      <w:r>
-        <w:t xml:space="preserve">guration, and the elevated center of mass, the mechanical design of the transporter is unstable. It will fall over if the computerized control system is not continuously turning the wheels. This constant adjusting of the device is </w:t>
+        <w:t xml:space="preserve"> turn, the wheels rotate at unequal speeds causing the system to travel in an arc. If the system is not translating forward or backward, then the wheels can rotate in opposite directions to turn the machine in place. Given the side-by-side wheel configuration, and the elevated center of mass, the mechanical design of the transporter is unstable. It will fall over if the computerized control system is not continuously turning the wheels. This constant adjusting of the device is </w:t>
       </w:r>
       <w:proofErr w:type="gramStart"/>
       <w:r>
@@ -289,11 +332,11 @@
       </w:r>
       <w:proofErr w:type="gramEnd"/>
       <w:r>
-        <w:t xml:space="preserve"> keep the broom upright, the person must continually move their hand in the direction that the broom is falling. The hand must pass to the other side of 9 Figure 1.4: Segway Personal Transporter. the broom's center of mass to generate a torque that will cause the broom to start rotating in the opposite direction. As a result, the broom is always falling, but the hand motion keeps changing the direction of the fall. Just like the inverted broom, the Segway and rider are always falling. However, it is not possible for the human operator to balance the device, as they can with a human-powered inverted pendulum such as a unicycle. The sensors in the device must </w:t>
+        <w:t xml:space="preserve"> keep the broom upright, the person must </w:t>
       </w:r>
       <w:r>
         <w:lastRenderedPageBreak/>
-        <w:t xml:space="preserve">constantly be measuring the state of the machine and feeding this information to the computer controller. The controller then uses this feedback signal to adjust the wheel speed so that the forward/backward (pitch) falling motion is maintained within an acceptable envelope so that device and rider do not fall over. Note that under many operating conditions, the system is mechanically stable in the side-to-side (roll) direction. Therefore, the computer does not attempt to control the roll motion. Assuming wheel-ground rolling stiction, the system is also stable in the yaw direction. However, the computer must change the yaw rate in order to turn the machine in 10 </w:t>
+        <w:t xml:space="preserve">continually move their hand in the direction that the broom is falling. The hand must pass to the other side of 9 Figure 1.4: Segway Personal Transporter. the broom's center of mass to generate a torque that will cause the broom to start rotating in the opposite direction. As a result, the broom is always falling, but the hand motion keeps changing the direction of the fall. Just like the inverted broom, the Segway and rider are always falling. However, it is not possible for the human operator to balance the device, as they can with a human-powered inverted pendulum such as a unicycle. The sensors in the device must constantly be measuring the state of the machine and feeding this information to the computer controller. The controller then uses this feedback signal to adjust the wheel speed so that the forward/backward (pitch) falling motion is maintained within an acceptable envelope so that device and rider do not fall over. Note that under many operating conditions, the system is mechanically stable in the side-to-side (roll) direction. Therefore, the computer does not attempt to control the roll motion. Assuming wheel-ground rolling stiction, the system is also stable in the yaw direction. However, the computer must change the yaw rate in order to turn the machine in 10 </w:t>
       </w:r>
       <w:proofErr w:type="gramStart"/>
       <w:r>
@@ -401,12 +444,7 @@
         </w:rPr>
       </w:pPr>
       <w:r>
-        <w:t>During the project a robot has been designed and built from scratch. Mechanically it looks and works as planned. A mathematical model of the robot and two control designs were calculated and simulated to verify the syste</w:t>
-      </w:r>
-      <w:bookmarkStart w:id="0" w:name="_GoBack"/>
-      <w:bookmarkEnd w:id="0"/>
-      <w:r>
-        <w:t xml:space="preserve">ms </w:t>
+        <w:t xml:space="preserve">During the project a robot has been designed and built from scratch. Mechanically it looks and works as planned. A mathematical model of the robot and two control designs were calculated and simulated to verify the systems </w:t>
       </w:r>
       <w:r>
         <w:t>behavior</w:t>

</xml_diff>